<commit_message>
I really want this commit will be last
</commit_message>
<xml_diff>
--- a/SuvorovDI/01_lab/doc/laboratory_work_report.docx
+++ b/SuvorovDI/01_lab/doc/laboratory_work_report.docx
@@ -9979,7 +9979,11 @@
         </w:tc>
       </w:tr>
     </w:tbl>
-    <w:p/>
+    <w:p>
+      <w:r>
+        <w:t>В этом битовом поле биты под индексами 3, 5, 7, 10 и 13 равны 1, остальные 0.</w:t>
+      </w:r>
+    </w:p>
     <w:p>
       <w:r>
         <w:rPr>
@@ -10333,9 +10337,32 @@
       </w:tr>
     </w:tbl>
     <w:p>
-      <w:pPr>
-        <w:ind w:firstLine="0"/>
-      </w:pPr>
+      <w:r>
+        <w:t xml:space="preserve">В этом битовом поле биты под индексами </w:t>
+      </w:r>
+      <w:r>
+        <w:t xml:space="preserve">1, </w:t>
+      </w:r>
+      <w:r>
+        <w:t xml:space="preserve">3, </w:t>
+      </w:r>
+      <w:r>
+        <w:t>6</w:t>
+      </w:r>
+      <w:r>
+        <w:t xml:space="preserve">, 7, </w:t>
+      </w:r>
+      <w:r>
+        <w:t>11</w:t>
+      </w:r>
+      <w:r>
+        <w:t xml:space="preserve"> и 1</w:t>
+      </w:r>
+      <w:bookmarkStart w:id="18" w:name="_GoBack"/>
+      <w:bookmarkEnd w:id="18"/>
+      <w:r>
+        <w:t>3 равны 1, остальные 0.</w:t>
+      </w:r>
     </w:p>
     <w:p>
       <w:r>
@@ -10367,110 +10394,73 @@
       <w:r>
         <w:t>Множество, являющееся результатом объединения двух других, получается в результате применения к битовым представлениям двух исходных множеств операции побитового «ИЛИ».</w:t>
       </w:r>
-    </w:p>
-    <w:p>
-      <w:pPr>
+      <w:r>
+        <w:t xml:space="preserve"> Как работает эта битовая операция было описано выше.</w:t>
+      </w:r>
+    </w:p>
+    <w:p>
+      <w:r>
         <w:rPr>
           <w:lang w:val="en-US"/>
         </w:rPr>
-      </w:pPr>
+        <w:t>A</w:t>
+      </w:r>
+      <w:r>
+        <w:t xml:space="preserve"> &amp; </w:t>
+      </w:r>
       <w:r>
         <w:rPr>
           <w:lang w:val="en-US"/>
         </w:rPr>
-        <w:t>A &amp; B = {3, 7, 13}</w:t>
-      </w:r>
-    </w:p>
-    <w:p>
-      <w:r>
-        <w:t xml:space="preserve">Множество, являющееся результатом </w:t>
-      </w:r>
-      <w:r>
-        <w:t>пересечения</w:t>
-      </w:r>
-      <w:r>
-        <w:t xml:space="preserve"> двух других, получается в результате применения к битовым представлениям двух исходных множеств операции побитового «</w:t>
-      </w:r>
-      <w:r>
-        <w:t>И</w:t>
-      </w:r>
-      <w:r>
-        <w:t>».</w:t>
-      </w:r>
-    </w:p>
-    <w:p>
-      <w:pPr>
+        <w:t>B</w:t>
+      </w:r>
+      <w:r>
+        <w:t xml:space="preserve"> = {3, 7, 13}</w:t>
+      </w:r>
+    </w:p>
+    <w:p>
+      <w:r>
+        <w:t>Множество, являющееся результатом пересечения двух других, получается в результате применения к битовым представлениям двух исходных множеств операции побитового «И».</w:t>
+      </w:r>
+      <w:r>
+        <w:t xml:space="preserve"> </w:t>
+      </w:r>
+      <w:r>
+        <w:t>Как работает эта битовая операция было описано выше.</w:t>
+      </w:r>
+    </w:p>
+    <w:p>
+      <w:r>
+        <w:t>¬</w:t>
+      </w:r>
+      <w:r>
         <w:rPr>
           <w:lang w:val="en-US"/>
         </w:rPr>
-      </w:pPr>
-      <w:r>
-        <w:t>¬</w:t>
-      </w:r>
-      <w:r>
-        <w:rPr>
-          <w:lang w:val="en-US"/>
-        </w:rPr>
         <w:t>A</w:t>
       </w:r>
       <w:r>
         <w:t xml:space="preserve"> = </w:t>
       </w:r>
       <w:r>
-        <w:rPr>
-          <w:lang w:val="en-US"/>
-        </w:rPr>
         <w:t>{</w:t>
       </w:r>
       <w:r>
         <w:t>1</w:t>
       </w:r>
       <w:r>
-        <w:rPr>
-          <w:lang w:val="en-US"/>
-        </w:rPr>
         <w:t>, 2, 4, 6, 8, 9, 11, 12}</w:t>
       </w:r>
     </w:p>
     <w:p>
       <w:r>
-        <w:t xml:space="preserve">Множество, являющееся </w:t>
-      </w:r>
-      <w:r>
-        <w:t>дополнением</w:t>
-      </w:r>
-      <w:r>
-        <w:t xml:space="preserve"> </w:t>
-      </w:r>
-      <w:r>
-        <w:t>к исходному</w:t>
-      </w:r>
-      <w:r>
-        <w:t>, получается в</w:t>
-      </w:r>
-      <w:r>
-        <w:t xml:space="preserve"> результате применения к битовому представлению</w:t>
-      </w:r>
-      <w:r>
-        <w:t xml:space="preserve"> </w:t>
-      </w:r>
-      <w:r>
-        <w:t>исходного</w:t>
-      </w:r>
-      <w:r>
-        <w:t xml:space="preserve"> множеств</w:t>
-      </w:r>
-      <w:r>
-        <w:t>а</w:t>
-      </w:r>
-      <w:r>
-        <w:t xml:space="preserve"> операции побитового </w:t>
-      </w:r>
-      <w:r>
-        <w:t>отрицания</w:t>
-      </w:r>
-      <w:r>
-        <w:t>.</w:t>
+        <w:t>Множество, являющееся дополнением к исходному, получается в результате применения к битовому представлению исходного множества операции побитового отрицания.</w:t>
+      </w:r>
+      <w:r>
+        <w:t xml:space="preserve"> </w:t>
+      </w:r>
+      <w:r>
+        <w:t>Как работает эта битовая операция было описано выше.</w:t>
       </w:r>
     </w:p>
     <w:p>
@@ -10478,12 +10468,12 @@
         <w:pStyle w:val="3"/>
         <w:spacing w:line="360" w:lineRule="auto"/>
       </w:pPr>
-      <w:bookmarkStart w:id="18" w:name="_Toc150323742"/>
+      <w:bookmarkStart w:id="19" w:name="_Toc150323742"/>
       <w:r>
         <w:lastRenderedPageBreak/>
         <w:t>Алгоритм «решето Эратосфена»</w:t>
       </w:r>
-      <w:bookmarkEnd w:id="18"/>
+      <w:bookmarkEnd w:id="19"/>
     </w:p>
     <w:p>
       <w:r>
@@ -10520,8 +10510,6 @@
       <w:r>
         <w:t xml:space="preserve"> в диапазоне</w:t>
       </w:r>
-      <w:bookmarkStart w:id="19" w:name="_GoBack"/>
-      <w:bookmarkEnd w:id="19"/>
       <w:r>
         <w:t xml:space="preserve"> от 1 до </w:t>
       </w:r>
@@ -28300,6 +28288,7 @@
         <w:docPartUnique/>
       </w:docPartObj>
     </w:sdtPr>
+    <w:sdtEndPr/>
     <w:sdtContent>
       <w:p>
         <w:pPr>
@@ -28319,7 +28308,7 @@
           <w:rPr>
             <w:noProof/>
           </w:rPr>
-          <w:t>13</w:t>
+          <w:t>12</w:t>
         </w:r>
         <w:r>
           <w:rPr>
@@ -30448,7 +30437,7 @@
 </file>
 
 <file path=customXml/itemProps1.xml><?xml version="1.0" encoding="utf-8"?>
-<ds:datastoreItem xmlns:ds="http://schemas.openxmlformats.org/officeDocument/2006/customXml" ds:itemID="{54AF186D-4189-4797-8326-17B2982FBA45}">
+<ds:datastoreItem xmlns:ds="http://schemas.openxmlformats.org/officeDocument/2006/customXml" ds:itemID="{5D9C3E07-CE02-4ED2-8996-0FA8924920F1}">
   <ds:schemaRefs>
     <ds:schemaRef ds:uri="http://schemas.openxmlformats.org/officeDocument/2006/bibliography"/>
   </ds:schemaRefs>

</xml_diff>